<commit_message>
update var, let, const
</commit_message>
<xml_diff>
--- a/pertemuan-kedua/InstalBabel/Proses Install.docx
+++ b/pertemuan-kedua/InstalBabel/Proses Install.docx
@@ -3,17 +3,107 @@
 <w:document xmlns:wpc="http://schemas.microsoft.com/office/word/2010/wordprocessingCanvas" xmlns:cx="http://schemas.microsoft.com/office/drawing/2014/chartex" xmlns:cx1="http://schemas.microsoft.com/office/drawing/2015/9/8/chartex" xmlns:cx2="http://schemas.microsoft.com/office/drawing/2015/10/21/chartex" xmlns:cx3="http://schemas.microsoft.com/office/drawing/2016/5/9/chartex" xmlns:cx4="http://schemas.microsoft.com/office/drawing/2016/5/10/chartex" xmlns:cx5="http://schemas.microsoft.com/office/drawing/2016/5/11/chartex" xmlns:cx6="http://schemas.microsoft.com/office/drawing/2016/5/12/chartex" xmlns:cx7="http://schemas.microsoft.com/office/drawing/2016/5/13/chartex" xmlns:cx8="http://schemas.microsoft.com/office/drawing/2016/5/14/chartex" xmlns:mc="http://schemas.openxmlformats.org/markup-compatibility/2006" xmlns:aink="http://schemas.microsoft.com/office/drawing/2016/ink" xmlns:am3d="http://schemas.microsoft.com/office/drawing/2017/model3d" xmlns:o="urn:schemas-microsoft-com:office:office" xmlns:r="http://schemas.openxmlformats.org/officeDocument/2006/relationships" xmlns:m="http://schemas.openxmlformats.org/officeDocument/2006/math" xmlns:v="urn:schemas-microsoft-com:vml" xmlns:wp14="http://schemas.microsoft.com/office/word/2010/wordprocessingDrawing" xmlns:wp="http://schemas.openxmlformats.org/drawingml/2006/wordprocessingDrawing" xmlns:w10="urn:schemas-microsoft-com:office:word" xmlns:w="http://schemas.openxmlformats.org/wordprocessingml/2006/main" xmlns:w14="http://schemas.microsoft.com/office/word/2010/wordml" xmlns:w15="http://schemas.microsoft.com/office/word/2012/wordml" xmlns:w16cid="http://schemas.microsoft.com/office/word/2016/wordml/cid" xmlns:w16se="http://schemas.microsoft.com/office/word/2015/wordml/symex" xmlns:wpg="http://schemas.microsoft.com/office/word/2010/wordprocessingGroup" xmlns:wpi="http://schemas.microsoft.com/office/word/2010/wordprocessingInk" xmlns:wne="http://schemas.microsoft.com/office/word/2006/wordml" xmlns:wps="http://schemas.microsoft.com/office/word/2010/wordprocessingShape" mc:Ignorable="w14 w15 w16se w16cid wp14">
   <w:body>
     <w:p>
+      <w:pPr>
+        <w:pStyle w:val="ListParagraph"/>
+        <w:numPr>
+          <w:ilvl w:val="0"/>
+          <w:numId w:val="1"/>
+        </w:numPr>
+      </w:pPr>
       <w:r>
         <w:t>Proses Install</w:t>
       </w:r>
-    </w:p>
-    <w:p>
+      <w:r>
+        <w:t xml:space="preserve">, </w:t>
+      </w:r>
+      <w:proofErr w:type="spellStart"/>
+      <w:r>
+        <w:t>sebelum</w:t>
+      </w:r>
+      <w:proofErr w:type="spellEnd"/>
+      <w:r>
+        <w:t xml:space="preserve"> </w:t>
+      </w:r>
+      <w:proofErr w:type="spellStart"/>
+      <w:r>
+        <w:t>melakukan</w:t>
+      </w:r>
+      <w:proofErr w:type="spellEnd"/>
+      <w:r>
+        <w:t xml:space="preserve"> </w:t>
+      </w:r>
+      <w:proofErr w:type="spellStart"/>
+      <w:r>
+        <w:t>installasi</w:t>
+      </w:r>
+      <w:proofErr w:type="spellEnd"/>
+      <w:r>
+        <w:t xml:space="preserve"> </w:t>
+      </w:r>
+      <w:proofErr w:type="spellStart"/>
+      <w:r>
+        <w:t>kita</w:t>
+      </w:r>
+      <w:proofErr w:type="spellEnd"/>
+      <w:r>
+        <w:t xml:space="preserve"> </w:t>
+      </w:r>
+      <w:proofErr w:type="spellStart"/>
+      <w:r>
+        <w:t>harus</w:t>
+      </w:r>
+      <w:proofErr w:type="spellEnd"/>
+      <w:r>
+        <w:t xml:space="preserve"> </w:t>
+      </w:r>
+      <w:proofErr w:type="spellStart"/>
+      <w:r>
+        <w:t>sudah</w:t>
+      </w:r>
+      <w:proofErr w:type="spellEnd"/>
+      <w:r>
+        <w:t xml:space="preserve"> </w:t>
+      </w:r>
+      <w:proofErr w:type="spellStart"/>
+      <w:r>
+        <w:t>membuat</w:t>
+      </w:r>
+      <w:proofErr w:type="spellEnd"/>
+      <w:r>
+        <w:t xml:space="preserve"> </w:t>
+      </w:r>
+      <w:proofErr w:type="spellStart"/>
+      <w:r>
+        <w:t>package.json</w:t>
+      </w:r>
+      <w:proofErr w:type="spellEnd"/>
+      <w:r>
+        <w:t xml:space="preserve"> </w:t>
+      </w:r>
+      <w:proofErr w:type="spellStart"/>
+      <w:r>
+        <w:t>terlebih</w:t>
+      </w:r>
+      <w:proofErr w:type="spellEnd"/>
+      <w:r>
+        <w:t xml:space="preserve"> </w:t>
+      </w:r>
+      <w:proofErr w:type="spellStart"/>
+      <w:r>
+        <w:t>dahulu</w:t>
+      </w:r>
+      <w:proofErr w:type="spellEnd"/>
+    </w:p>
+    <w:p>
+      <w:pPr>
+        <w:pStyle w:val="ListParagraph"/>
+      </w:pPr>
       <w:r>
         <w:rPr>
           <w:noProof/>
         </w:rPr>
         <w:drawing>
-          <wp:inline distT="0" distB="0" distL="0" distR="0" wp14:anchorId="0D6B8024" wp14:editId="3FC65797">
+          <wp:inline distT="0" distB="0" distL="0" distR="0" wp14:anchorId="158F7A9C" wp14:editId="031E09F6">
             <wp:extent cx="5731510" cy="957580"/>
             <wp:effectExtent l="0" t="0" r="2540" b="0"/>
             <wp:docPr id="1" name="Picture 1"/>
@@ -28,7 +118,7 @@
                     <pic:cNvPicPr/>
                   </pic:nvPicPr>
                   <pic:blipFill>
-                    <a:blip r:embed="rId4"/>
+                    <a:blip r:embed="rId6"/>
                     <a:stretch>
                       <a:fillRect/>
                     </a:stretch>
@@ -50,11 +140,22 @@
       </w:r>
     </w:p>
     <w:p>
-      <w:r>
-        <w:t xml:space="preserve">Menambahkan Class &amp; Folder </w:t>
-      </w:r>
-    </w:p>
-    <w:p>
+      <w:pPr>
+        <w:ind w:firstLine="720"/>
+      </w:pPr>
+      <w:proofErr w:type="spellStart"/>
+      <w:r>
+        <w:t>Menambahkan</w:t>
+      </w:r>
+      <w:proofErr w:type="spellEnd"/>
+      <w:r>
+        <w:t xml:space="preserve"> Class &amp; Folder </w:t>
+      </w:r>
+    </w:p>
+    <w:p>
+      <w:pPr>
+        <w:ind w:firstLine="720"/>
+      </w:pPr>
       <w:r>
         <w:rPr>
           <w:noProof/>
@@ -75,7 +176,7 @@
                     <pic:cNvPicPr/>
                   </pic:nvPicPr>
                   <pic:blipFill>
-                    <a:blip r:embed="rId5"/>
+                    <a:blip r:embed="rId7"/>
                     <a:stretch>
                       <a:fillRect/>
                     </a:stretch>
@@ -97,14 +198,51 @@
       </w:r>
     </w:p>
     <w:p>
-      <w:r>
-        <w:t>Menambahkan package.json</w:t>
-      </w:r>
-      <w:r>
-        <w:t>, dan mengisi scripts di package.json tersebut</w:t>
-      </w:r>
-    </w:p>
-    <w:p>
+      <w:pPr>
+        <w:ind w:firstLine="720"/>
+      </w:pPr>
+      <w:proofErr w:type="spellStart"/>
+      <w:r>
+        <w:t>Menambahkan</w:t>
+      </w:r>
+      <w:proofErr w:type="spellEnd"/>
+      <w:r>
+        <w:t xml:space="preserve"> </w:t>
+      </w:r>
+      <w:proofErr w:type="spellStart"/>
+      <w:r>
+        <w:t>package.json</w:t>
+      </w:r>
+      <w:proofErr w:type="spellEnd"/>
+      <w:r>
+        <w:t xml:space="preserve">, dan </w:t>
+      </w:r>
+      <w:proofErr w:type="spellStart"/>
+      <w:r>
+        <w:t>mengisi</w:t>
+      </w:r>
+      <w:proofErr w:type="spellEnd"/>
+      <w:r>
+        <w:t xml:space="preserve"> scripts di </w:t>
+      </w:r>
+      <w:proofErr w:type="spellStart"/>
+      <w:r>
+        <w:t>package.json</w:t>
+      </w:r>
+      <w:proofErr w:type="spellEnd"/>
+      <w:r>
+        <w:t xml:space="preserve"> </w:t>
+      </w:r>
+      <w:proofErr w:type="spellStart"/>
+      <w:r>
+        <w:t>tersebut</w:t>
+      </w:r>
+      <w:proofErr w:type="spellEnd"/>
+    </w:p>
+    <w:p>
+      <w:pPr>
+        <w:ind w:firstLine="720"/>
+      </w:pPr>
       <w:r>
         <w:rPr>
           <w:noProof/>
@@ -125,7 +263,7 @@
                     <pic:cNvPicPr/>
                   </pic:nvPicPr>
                   <pic:blipFill>
-                    <a:blip r:embed="rId6"/>
+                    <a:blip r:embed="rId8"/>
                     <a:stretch>
                       <a:fillRect/>
                     </a:stretch>
@@ -147,14 +285,75 @@
       </w:r>
     </w:p>
     <w:p>
-      <w:r>
-        <w:t xml:space="preserve">Menambah </w:t>
-      </w:r>
-      <w:r>
-        <w:t>src di index.html di folder lib, agar pada saat dilakukan run akan automatis menambah index.js di folder lib tersebut</w:t>
-      </w:r>
-    </w:p>
-    <w:p>
+      <w:pPr>
+        <w:ind w:left="720"/>
+      </w:pPr>
+      <w:proofErr w:type="spellStart"/>
+      <w:r>
+        <w:t>Menambah</w:t>
+      </w:r>
+      <w:proofErr w:type="spellEnd"/>
+      <w:r>
+        <w:t xml:space="preserve"> </w:t>
+      </w:r>
+      <w:proofErr w:type="spellStart"/>
+      <w:r>
+        <w:t>src</w:t>
+      </w:r>
+      <w:proofErr w:type="spellEnd"/>
+      <w:r>
+        <w:t xml:space="preserve"> di index.html di folder lib, agar pada </w:t>
+      </w:r>
+      <w:proofErr w:type="spellStart"/>
+      <w:r>
+        <w:t>saat</w:t>
+      </w:r>
+      <w:proofErr w:type="spellEnd"/>
+      <w:r>
+        <w:t xml:space="preserve"> </w:t>
+      </w:r>
+      <w:proofErr w:type="spellStart"/>
+      <w:r>
+        <w:t>dilakukan</w:t>
+      </w:r>
+      <w:proofErr w:type="spellEnd"/>
+      <w:r>
+        <w:t xml:space="preserve"> run </w:t>
+      </w:r>
+      <w:proofErr w:type="spellStart"/>
+      <w:r>
+        <w:t>akan</w:t>
+      </w:r>
+      <w:proofErr w:type="spellEnd"/>
+      <w:r>
+        <w:t xml:space="preserve"> </w:t>
+      </w:r>
+      <w:proofErr w:type="spellStart"/>
+      <w:r>
+        <w:t>automatis</w:t>
+      </w:r>
+      <w:proofErr w:type="spellEnd"/>
+      <w:r>
+        <w:t xml:space="preserve"> </w:t>
+      </w:r>
+      <w:proofErr w:type="spellStart"/>
+      <w:r>
+        <w:t>menambah</w:t>
+      </w:r>
+      <w:proofErr w:type="spellEnd"/>
+      <w:r>
+        <w:t xml:space="preserve"> index.js di folder lib </w:t>
+      </w:r>
+      <w:proofErr w:type="spellStart"/>
+      <w:r>
+        <w:t>tersebut</w:t>
+      </w:r>
+      <w:proofErr w:type="spellEnd"/>
+    </w:p>
+    <w:p>
+      <w:pPr>
+        <w:ind w:firstLine="720"/>
+      </w:pPr>
       <w:r>
         <w:rPr>
           <w:noProof/>
@@ -175,7 +374,7 @@
                     <pic:cNvPicPr/>
                   </pic:nvPicPr>
                   <pic:blipFill>
-                    <a:blip r:embed="rId7"/>
+                    <a:blip r:embed="rId9"/>
                     <a:stretch>
                       <a:fillRect/>
                     </a:stretch>
@@ -197,12 +396,18 @@
       </w:r>
     </w:p>
     <w:p>
+      <w:pPr>
+        <w:ind w:firstLine="720"/>
+      </w:pPr>
       <w:r>
         <w:lastRenderedPageBreak/>
         <w:t xml:space="preserve">Proses running </w:t>
       </w:r>
     </w:p>
     <w:p>
+      <w:pPr>
+        <w:ind w:firstLine="720"/>
+      </w:pPr>
       <w:r>
         <w:rPr>
           <w:noProof/>
@@ -223,7 +428,7 @@
                     <pic:cNvPicPr/>
                   </pic:nvPicPr>
                   <pic:blipFill>
-                    <a:blip r:embed="rId8"/>
+                    <a:blip r:embed="rId10"/>
                     <a:stretch>
                       <a:fillRect/>
                     </a:stretch>
@@ -245,11 +450,54 @@
       </w:r>
     </w:p>
     <w:p>
-      <w:r>
-        <w:t>Setelah dilakukan running maka akan muncul index.js di folder lib tersebut</w:t>
-      </w:r>
-    </w:p>
-    <w:p>
+      <w:pPr>
+        <w:ind w:firstLine="720"/>
+      </w:pPr>
+      <w:r>
+        <w:t xml:space="preserve">Setelah </w:t>
+      </w:r>
+      <w:proofErr w:type="spellStart"/>
+      <w:r>
+        <w:t>dilakukan</w:t>
+      </w:r>
+      <w:proofErr w:type="spellEnd"/>
+      <w:r>
+        <w:t xml:space="preserve"> running </w:t>
+      </w:r>
+      <w:proofErr w:type="spellStart"/>
+      <w:r>
+        <w:t>maka</w:t>
+      </w:r>
+      <w:proofErr w:type="spellEnd"/>
+      <w:r>
+        <w:t xml:space="preserve"> </w:t>
+      </w:r>
+      <w:proofErr w:type="spellStart"/>
+      <w:r>
+        <w:t>akan</w:t>
+      </w:r>
+      <w:proofErr w:type="spellEnd"/>
+      <w:r>
+        <w:t xml:space="preserve"> </w:t>
+      </w:r>
+      <w:proofErr w:type="spellStart"/>
+      <w:r>
+        <w:t>muncul</w:t>
+      </w:r>
+      <w:proofErr w:type="spellEnd"/>
+      <w:r>
+        <w:t xml:space="preserve"> index.js di folder lib </w:t>
+      </w:r>
+      <w:proofErr w:type="spellStart"/>
+      <w:r>
+        <w:t>tersebut</w:t>
+      </w:r>
+      <w:proofErr w:type="spellEnd"/>
+    </w:p>
+    <w:p>
+      <w:pPr>
+        <w:ind w:firstLine="720"/>
+      </w:pPr>
       <w:r>
         <w:rPr>
           <w:noProof/>
@@ -270,7 +518,7 @@
                     <pic:cNvPicPr/>
                   </pic:nvPicPr>
                   <pic:blipFill>
-                    <a:blip r:embed="rId9"/>
+                    <a:blip r:embed="rId11"/>
                     <a:stretch>
                       <a:fillRect/>
                     </a:stretch>
@@ -292,11 +540,86 @@
       </w:r>
     </w:p>
     <w:p>
-      <w:r>
-        <w:t>Ketika buka index.html nya maka akan muncul output seperti dibawah ini:</w:t>
-      </w:r>
-    </w:p>
-    <w:p>
+      <w:pPr>
+        <w:ind w:firstLine="720"/>
+      </w:pPr>
+      <w:proofErr w:type="spellStart"/>
+      <w:r>
+        <w:t>Ketika</w:t>
+      </w:r>
+      <w:proofErr w:type="spellEnd"/>
+      <w:r>
+        <w:t xml:space="preserve"> </w:t>
+      </w:r>
+      <w:proofErr w:type="spellStart"/>
+      <w:r>
+        <w:t>buka</w:t>
+      </w:r>
+      <w:proofErr w:type="spellEnd"/>
+      <w:r>
+        <w:t xml:space="preserve"> index.html </w:t>
+      </w:r>
+      <w:proofErr w:type="spellStart"/>
+      <w:r>
+        <w:t>nya</w:t>
+      </w:r>
+      <w:proofErr w:type="spellEnd"/>
+      <w:r>
+        <w:t xml:space="preserve"> </w:t>
+      </w:r>
+      <w:proofErr w:type="spellStart"/>
+      <w:r>
+        <w:t>maka</w:t>
+      </w:r>
+      <w:proofErr w:type="spellEnd"/>
+      <w:r>
+        <w:t xml:space="preserve"> </w:t>
+      </w:r>
+      <w:proofErr w:type="spellStart"/>
+      <w:r>
+        <w:t>akan</w:t>
+      </w:r>
+      <w:proofErr w:type="spellEnd"/>
+      <w:r>
+        <w:t xml:space="preserve"> </w:t>
+      </w:r>
+      <w:proofErr w:type="spellStart"/>
+      <w:r>
+        <w:t>muncul</w:t>
+      </w:r>
+      <w:proofErr w:type="spellEnd"/>
+      <w:r>
+        <w:t xml:space="preserve"> output </w:t>
+      </w:r>
+      <w:proofErr w:type="spellStart"/>
+      <w:r>
+        <w:t>seperti</w:t>
+      </w:r>
+      <w:proofErr w:type="spellEnd"/>
+      <w:r>
+        <w:t xml:space="preserve"> </w:t>
+      </w:r>
+      <w:proofErr w:type="spellStart"/>
+      <w:r>
+        <w:t>dibawah</w:t>
+      </w:r>
+      <w:proofErr w:type="spellEnd"/>
+      <w:r>
+        <w:t xml:space="preserve"> </w:t>
+      </w:r>
+      <w:proofErr w:type="spellStart"/>
+      <w:r>
+        <w:t>ini</w:t>
+      </w:r>
+      <w:proofErr w:type="spellEnd"/>
+      <w:r>
+        <w:t>:</w:t>
+      </w:r>
+    </w:p>
+    <w:p>
+      <w:pPr>
+        <w:ind w:firstLine="720"/>
+      </w:pPr>
       <w:r>
         <w:rPr>
           <w:noProof/>
@@ -317,7 +640,7 @@
                     <pic:cNvPicPr/>
                   </pic:nvPicPr>
                   <pic:blipFill>
-                    <a:blip r:embed="rId10"/>
+                    <a:blip r:embed="rId12"/>
                     <a:stretch>
                       <a:fillRect/>
                     </a:stretch>
@@ -339,13 +662,100 @@
       </w:r>
     </w:p>
     <w:p>
-      <w:r>
-        <w:t>Isi didalam inspect console</w:t>
-      </w:r>
-      <w:bookmarkStart w:id="0" w:name="_GoBack"/>
-      <w:bookmarkEnd w:id="0"/>
-    </w:p>
-    <w:p>
+      <w:pPr>
+        <w:ind w:firstLine="720"/>
+      </w:pPr>
+      <w:r>
+        <w:t xml:space="preserve">Isi </w:t>
+      </w:r>
+      <w:proofErr w:type="spellStart"/>
+      <w:r>
+        <w:t>didalam</w:t>
+      </w:r>
+      <w:proofErr w:type="spellEnd"/>
+      <w:r>
+        <w:t xml:space="preserve"> inspect console</w:t>
+      </w:r>
+      <w:r>
+        <w:t xml:space="preserve">, </w:t>
+      </w:r>
+      <w:proofErr w:type="spellStart"/>
+      <w:r>
+        <w:t>jika</w:t>
+      </w:r>
+      <w:proofErr w:type="spellEnd"/>
+      <w:r>
+        <w:t xml:space="preserve"> </w:t>
+      </w:r>
+      <w:proofErr w:type="spellStart"/>
+      <w:r>
+        <w:t>sudah</w:t>
+      </w:r>
+      <w:proofErr w:type="spellEnd"/>
+      <w:r>
+        <w:t xml:space="preserve"> </w:t>
+      </w:r>
+      <w:proofErr w:type="spellStart"/>
+      <w:r>
+        <w:t>berhasil</w:t>
+      </w:r>
+      <w:proofErr w:type="spellEnd"/>
+      <w:r>
+        <w:t xml:space="preserve"> </w:t>
+      </w:r>
+      <w:proofErr w:type="spellStart"/>
+      <w:r>
+        <w:t>akan</w:t>
+      </w:r>
+      <w:proofErr w:type="spellEnd"/>
+      <w:r>
+        <w:t xml:space="preserve"> </w:t>
+      </w:r>
+      <w:proofErr w:type="spellStart"/>
+      <w:r>
+        <w:t>muncul</w:t>
+      </w:r>
+      <w:proofErr w:type="spellEnd"/>
+      <w:r>
+        <w:t xml:space="preserve"> </w:t>
+      </w:r>
+      <w:proofErr w:type="spellStart"/>
+      <w:r>
+        <w:t>pesan</w:t>
+      </w:r>
+      <w:proofErr w:type="spellEnd"/>
+      <w:r>
+        <w:t xml:space="preserve"> </w:t>
+      </w:r>
+      <w:proofErr w:type="spellStart"/>
+      <w:r>
+        <w:t>seperti</w:t>
+      </w:r>
+      <w:proofErr w:type="spellEnd"/>
+      <w:r>
+        <w:t xml:space="preserve"> </w:t>
+      </w:r>
+      <w:proofErr w:type="spellStart"/>
+      <w:r>
+        <w:t>dibawah</w:t>
+      </w:r>
+      <w:proofErr w:type="spellEnd"/>
+      <w:r>
+        <w:t xml:space="preserve"> </w:t>
+      </w:r>
+      <w:proofErr w:type="spellStart"/>
+      <w:r>
+        <w:t>ini</w:t>
+      </w:r>
+      <w:proofErr w:type="spellEnd"/>
+      <w:r>
+        <w:t>:</w:t>
+      </w:r>
+    </w:p>
+    <w:p>
+      <w:pPr>
+        <w:ind w:firstLine="720"/>
+      </w:pPr>
       <w:r>
         <w:rPr>
           <w:noProof/>
@@ -366,7 +776,7 @@
                     <pic:cNvPicPr/>
                   </pic:nvPicPr>
                   <pic:blipFill>
-                    <a:blip r:embed="rId11"/>
+                    <a:blip r:embed="rId13"/>
                     <a:stretch>
                       <a:fillRect/>
                     </a:stretch>
@@ -387,6 +797,1175 @@
         </w:drawing>
       </w:r>
     </w:p>
+    <w:p/>
+    <w:p/>
+    <w:p/>
+    <w:p/>
+    <w:p>
+      <w:pPr>
+        <w:pStyle w:val="ListParagraph"/>
+        <w:numPr>
+          <w:ilvl w:val="0"/>
+          <w:numId w:val="1"/>
+        </w:numPr>
+      </w:pPr>
+      <w:proofErr w:type="spellStart"/>
+      <w:r>
+        <w:t>Menggunakan</w:t>
+      </w:r>
+      <w:proofErr w:type="spellEnd"/>
+      <w:r>
+        <w:t xml:space="preserve"> Var vs Let vs </w:t>
+      </w:r>
+      <w:proofErr w:type="spellStart"/>
+      <w:r>
+        <w:t>Const</w:t>
+      </w:r>
+      <w:proofErr w:type="spellEnd"/>
+    </w:p>
+    <w:p>
+      <w:pPr>
+        <w:pStyle w:val="ListParagraph"/>
+      </w:pPr>
+    </w:p>
+    <w:p>
+      <w:pPr>
+        <w:pStyle w:val="ListParagraph"/>
+        <w:numPr>
+          <w:ilvl w:val="0"/>
+          <w:numId w:val="2"/>
+        </w:numPr>
+      </w:pPr>
+      <w:proofErr w:type="spellStart"/>
+      <w:r>
+        <w:t>Menggunakan</w:t>
+      </w:r>
+      <w:proofErr w:type="spellEnd"/>
+      <w:r>
+        <w:t xml:space="preserve"> Var</w:t>
+      </w:r>
+    </w:p>
+    <w:p>
+      <w:pPr>
+        <w:pStyle w:val="ListParagraph"/>
+        <w:ind w:firstLine="720"/>
+      </w:pPr>
+      <w:r>
+        <w:rPr>
+          <w:noProof/>
+        </w:rPr>
+        <w:drawing>
+          <wp:inline distT="0" distB="0" distL="0" distR="0" wp14:anchorId="186497F6" wp14:editId="3F5A2A56">
+            <wp:extent cx="2857500" cy="1830084"/>
+            <wp:effectExtent l="0" t="0" r="0" b="0"/>
+            <wp:docPr id="11" name="Picture 11"/>
+            <wp:cNvGraphicFramePr>
+              <a:graphicFrameLocks xmlns:a="http://schemas.openxmlformats.org/drawingml/2006/main" noChangeAspect="1"/>
+            </wp:cNvGraphicFramePr>
+            <a:graphic xmlns:a="http://schemas.openxmlformats.org/drawingml/2006/main">
+              <a:graphicData uri="http://schemas.openxmlformats.org/drawingml/2006/picture">
+                <pic:pic xmlns:pic="http://schemas.openxmlformats.org/drawingml/2006/picture">
+                  <pic:nvPicPr>
+                    <pic:cNvPr id="1" name=""/>
+                    <pic:cNvPicPr/>
+                  </pic:nvPicPr>
+                  <pic:blipFill>
+                    <a:blip r:embed="rId14"/>
+                    <a:stretch>
+                      <a:fillRect/>
+                    </a:stretch>
+                  </pic:blipFill>
+                  <pic:spPr>
+                    <a:xfrm>
+                      <a:off x="0" y="0"/>
+                      <a:ext cx="2873989" cy="1840644"/>
+                    </a:xfrm>
+                    <a:prstGeom prst="rect">
+                      <a:avLst/>
+                    </a:prstGeom>
+                  </pic:spPr>
+                </pic:pic>
+              </a:graphicData>
+            </a:graphic>
+          </wp:inline>
+        </w:drawing>
+      </w:r>
+    </w:p>
+    <w:p>
+      <w:pPr>
+        <w:pStyle w:val="ListParagraph"/>
+      </w:pPr>
+    </w:p>
+    <w:p>
+      <w:pPr>
+        <w:pStyle w:val="ListParagraph"/>
+        <w:ind w:left="1440"/>
+      </w:pPr>
+      <w:r>
+        <w:t xml:space="preserve">Output </w:t>
+      </w:r>
+      <w:proofErr w:type="spellStart"/>
+      <w:r>
+        <w:t>muncul</w:t>
+      </w:r>
+      <w:proofErr w:type="spellEnd"/>
+      <w:r>
+        <w:t xml:space="preserve"> </w:t>
+      </w:r>
+      <w:proofErr w:type="spellStart"/>
+      <w:r>
+        <w:t>pesan</w:t>
+      </w:r>
+      <w:proofErr w:type="spellEnd"/>
+      <w:r>
+        <w:t xml:space="preserve"> </w:t>
+      </w:r>
+      <w:proofErr w:type="spellStart"/>
+      <w:r>
+        <w:t>Hilman</w:t>
+      </w:r>
+      <w:proofErr w:type="spellEnd"/>
+      <w:r>
+        <w:t xml:space="preserve"> </w:t>
+      </w:r>
+      <w:proofErr w:type="spellStart"/>
+      <w:r>
+        <w:t>karena</w:t>
+      </w:r>
+      <w:proofErr w:type="spellEnd"/>
+      <w:r>
+        <w:t xml:space="preserve"> </w:t>
+      </w:r>
+      <w:proofErr w:type="spellStart"/>
+      <w:r>
+        <w:t>sudah</w:t>
+      </w:r>
+      <w:proofErr w:type="spellEnd"/>
+      <w:r>
+        <w:t xml:space="preserve"> </w:t>
+      </w:r>
+      <w:proofErr w:type="spellStart"/>
+      <w:r>
+        <w:t>terdeklarasi</w:t>
+      </w:r>
+      <w:proofErr w:type="spellEnd"/>
+      <w:r>
+        <w:t xml:space="preserve"> </w:t>
+      </w:r>
+      <w:proofErr w:type="spellStart"/>
+      <w:r>
+        <w:t>dari</w:t>
+      </w:r>
+      <w:proofErr w:type="spellEnd"/>
+      <w:r>
+        <w:t xml:space="preserve"> var </w:t>
+      </w:r>
+      <w:proofErr w:type="spellStart"/>
+      <w:r>
+        <w:t>nama</w:t>
+      </w:r>
+      <w:proofErr w:type="spellEnd"/>
+      <w:r>
+        <w:t xml:space="preserve"> </w:t>
+      </w:r>
+      <w:proofErr w:type="spellStart"/>
+      <w:r>
+        <w:t>tersebut</w:t>
+      </w:r>
+      <w:proofErr w:type="spellEnd"/>
+      <w:r>
+        <w:t xml:space="preserve"> </w:t>
+      </w:r>
+      <w:proofErr w:type="spellStart"/>
+      <w:r>
+        <w:t>sehingga</w:t>
+      </w:r>
+      <w:proofErr w:type="spellEnd"/>
+      <w:r>
+        <w:t xml:space="preserve"> </w:t>
+      </w:r>
+      <w:proofErr w:type="spellStart"/>
+      <w:r>
+        <w:t>dipanggil</w:t>
+      </w:r>
+      <w:proofErr w:type="spellEnd"/>
+      <w:r>
+        <w:t xml:space="preserve"> </w:t>
+      </w:r>
+      <w:proofErr w:type="spellStart"/>
+      <w:r>
+        <w:t>nama</w:t>
+      </w:r>
+      <w:proofErr w:type="spellEnd"/>
+      <w:r>
+        <w:t xml:space="preserve"> </w:t>
+      </w:r>
+      <w:proofErr w:type="spellStart"/>
+      <w:r>
+        <w:t>Hilman</w:t>
+      </w:r>
+      <w:proofErr w:type="spellEnd"/>
+    </w:p>
+    <w:p>
+      <w:pPr>
+        <w:pStyle w:val="ListParagraph"/>
+        <w:ind w:firstLine="720"/>
+      </w:pPr>
+      <w:r>
+        <w:rPr>
+          <w:noProof/>
+        </w:rPr>
+        <w:drawing>
+          <wp:inline distT="0" distB="0" distL="0" distR="0" wp14:anchorId="11D5B588" wp14:editId="68A6B1C3">
+            <wp:extent cx="3253740" cy="1717640"/>
+            <wp:effectExtent l="0" t="0" r="3810" b="0"/>
+            <wp:docPr id="10" name="Picture 10"/>
+            <wp:cNvGraphicFramePr>
+              <a:graphicFrameLocks xmlns:a="http://schemas.openxmlformats.org/drawingml/2006/main" noChangeAspect="1"/>
+            </wp:cNvGraphicFramePr>
+            <a:graphic xmlns:a="http://schemas.openxmlformats.org/drawingml/2006/main">
+              <a:graphicData uri="http://schemas.openxmlformats.org/drawingml/2006/picture">
+                <pic:pic xmlns:pic="http://schemas.openxmlformats.org/drawingml/2006/picture">
+                  <pic:nvPicPr>
+                    <pic:cNvPr id="1" name=""/>
+                    <pic:cNvPicPr/>
+                  </pic:nvPicPr>
+                  <pic:blipFill>
+                    <a:blip r:embed="rId15"/>
+                    <a:stretch>
+                      <a:fillRect/>
+                    </a:stretch>
+                  </pic:blipFill>
+                  <pic:spPr>
+                    <a:xfrm>
+                      <a:off x="0" y="0"/>
+                      <a:ext cx="3270649" cy="1726566"/>
+                    </a:xfrm>
+                    <a:prstGeom prst="rect">
+                      <a:avLst/>
+                    </a:prstGeom>
+                  </pic:spPr>
+                </pic:pic>
+              </a:graphicData>
+            </a:graphic>
+          </wp:inline>
+        </w:drawing>
+      </w:r>
+    </w:p>
+    <w:p>
+      <w:pPr>
+        <w:pStyle w:val="ListParagraph"/>
+      </w:pPr>
+    </w:p>
+    <w:p>
+      <w:pPr>
+        <w:pStyle w:val="ListParagraph"/>
+        <w:ind w:firstLine="720"/>
+      </w:pPr>
+      <w:proofErr w:type="spellStart"/>
+      <w:r>
+        <w:t>Jika</w:t>
+      </w:r>
+      <w:proofErr w:type="spellEnd"/>
+      <w:r>
+        <w:t xml:space="preserve"> </w:t>
+      </w:r>
+      <w:proofErr w:type="spellStart"/>
+      <w:r>
+        <w:t>kita</w:t>
+      </w:r>
+      <w:proofErr w:type="spellEnd"/>
+      <w:r>
+        <w:t xml:space="preserve"> </w:t>
+      </w:r>
+      <w:proofErr w:type="spellStart"/>
+      <w:r>
+        <w:t>ubah</w:t>
+      </w:r>
+      <w:proofErr w:type="spellEnd"/>
+      <w:r>
+        <w:t xml:space="preserve"> true </w:t>
+      </w:r>
+      <w:proofErr w:type="spellStart"/>
+      <w:r>
+        <w:t>nya</w:t>
+      </w:r>
+      <w:proofErr w:type="spellEnd"/>
+      <w:r>
+        <w:t xml:space="preserve"> </w:t>
+      </w:r>
+      <w:proofErr w:type="spellStart"/>
+      <w:r>
+        <w:t>menjadi</w:t>
+      </w:r>
+      <w:proofErr w:type="spellEnd"/>
+      <w:r>
+        <w:t xml:space="preserve"> false </w:t>
+      </w:r>
+    </w:p>
+    <w:p>
+      <w:pPr>
+        <w:pStyle w:val="ListParagraph"/>
+        <w:ind w:firstLine="720"/>
+      </w:pPr>
+      <w:r>
+        <w:rPr>
+          <w:noProof/>
+        </w:rPr>
+        <w:drawing>
+          <wp:inline distT="0" distB="0" distL="0" distR="0" wp14:anchorId="33851DE9" wp14:editId="0AE4C26B">
+            <wp:extent cx="3413760" cy="1779293"/>
+            <wp:effectExtent l="0" t="0" r="0" b="0"/>
+            <wp:docPr id="13" name="Picture 13"/>
+            <wp:cNvGraphicFramePr>
+              <a:graphicFrameLocks xmlns:a="http://schemas.openxmlformats.org/drawingml/2006/main" noChangeAspect="1"/>
+            </wp:cNvGraphicFramePr>
+            <a:graphic xmlns:a="http://schemas.openxmlformats.org/drawingml/2006/main">
+              <a:graphicData uri="http://schemas.openxmlformats.org/drawingml/2006/picture">
+                <pic:pic xmlns:pic="http://schemas.openxmlformats.org/drawingml/2006/picture">
+                  <pic:nvPicPr>
+                    <pic:cNvPr id="1" name=""/>
+                    <pic:cNvPicPr/>
+                  </pic:nvPicPr>
+                  <pic:blipFill>
+                    <a:blip r:embed="rId16"/>
+                    <a:stretch>
+                      <a:fillRect/>
+                    </a:stretch>
+                  </pic:blipFill>
+                  <pic:spPr>
+                    <a:xfrm>
+                      <a:off x="0" y="0"/>
+                      <a:ext cx="3436127" cy="1790951"/>
+                    </a:xfrm>
+                    <a:prstGeom prst="rect">
+                      <a:avLst/>
+                    </a:prstGeom>
+                  </pic:spPr>
+                </pic:pic>
+              </a:graphicData>
+            </a:graphic>
+          </wp:inline>
+        </w:drawing>
+      </w:r>
+    </w:p>
+    <w:p>
+      <w:pPr>
+        <w:pStyle w:val="ListParagraph"/>
+      </w:pPr>
+    </w:p>
+    <w:p>
+      <w:pPr>
+        <w:pStyle w:val="ListParagraph"/>
+        <w:ind w:firstLine="720"/>
+      </w:pPr>
+    </w:p>
+    <w:p>
+      <w:pPr>
+        <w:pStyle w:val="ListParagraph"/>
+        <w:ind w:firstLine="720"/>
+      </w:pPr>
+    </w:p>
+    <w:p>
+      <w:pPr>
+        <w:pStyle w:val="ListParagraph"/>
+        <w:ind w:firstLine="720"/>
+      </w:pPr>
+    </w:p>
+    <w:p>
+      <w:pPr>
+        <w:pStyle w:val="ListParagraph"/>
+        <w:ind w:firstLine="720"/>
+      </w:pPr>
+    </w:p>
+    <w:p>
+      <w:pPr>
+        <w:pStyle w:val="ListParagraph"/>
+        <w:ind w:firstLine="720"/>
+      </w:pPr>
+    </w:p>
+    <w:p>
+      <w:pPr>
+        <w:pStyle w:val="ListParagraph"/>
+        <w:ind w:firstLine="720"/>
+      </w:pPr>
+    </w:p>
+    <w:p>
+      <w:pPr>
+        <w:pStyle w:val="ListParagraph"/>
+        <w:ind w:firstLine="720"/>
+      </w:pPr>
+    </w:p>
+    <w:p>
+      <w:pPr>
+        <w:pStyle w:val="ListParagraph"/>
+        <w:ind w:firstLine="720"/>
+      </w:pPr>
+    </w:p>
+    <w:p>
+      <w:pPr>
+        <w:pStyle w:val="ListParagraph"/>
+        <w:ind w:firstLine="720"/>
+      </w:pPr>
+    </w:p>
+    <w:p>
+      <w:pPr>
+        <w:pStyle w:val="ListParagraph"/>
+        <w:ind w:firstLine="720"/>
+      </w:pPr>
+    </w:p>
+    <w:p>
+      <w:pPr>
+        <w:pStyle w:val="ListParagraph"/>
+        <w:ind w:firstLine="720"/>
+      </w:pPr>
+      <w:proofErr w:type="spellStart"/>
+      <w:r>
+        <w:t>Maka</w:t>
+      </w:r>
+      <w:proofErr w:type="spellEnd"/>
+      <w:r>
+        <w:t xml:space="preserve"> </w:t>
+      </w:r>
+      <w:proofErr w:type="spellStart"/>
+      <w:r>
+        <w:t>hasil</w:t>
+      </w:r>
+      <w:proofErr w:type="spellEnd"/>
+      <w:r>
+        <w:t xml:space="preserve"> </w:t>
+      </w:r>
+      <w:proofErr w:type="spellStart"/>
+      <w:r>
+        <w:t>tersebut</w:t>
+      </w:r>
+      <w:proofErr w:type="spellEnd"/>
+      <w:r>
+        <w:t xml:space="preserve"> “Undefined” </w:t>
+      </w:r>
+      <w:proofErr w:type="spellStart"/>
+      <w:r>
+        <w:t>karena</w:t>
+      </w:r>
+      <w:proofErr w:type="spellEnd"/>
+      <w:r>
+        <w:t xml:space="preserve"> </w:t>
+      </w:r>
+    </w:p>
+    <w:p>
+      <w:pPr>
+        <w:pStyle w:val="ListParagraph"/>
+        <w:ind w:firstLine="720"/>
+      </w:pPr>
+      <w:r>
+        <w:rPr>
+          <w:noProof/>
+        </w:rPr>
+        <w:drawing>
+          <wp:inline distT="0" distB="0" distL="0" distR="0" wp14:anchorId="585804B2" wp14:editId="1D110D19">
+            <wp:extent cx="3451860" cy="1836095"/>
+            <wp:effectExtent l="0" t="0" r="0" b="0"/>
+            <wp:docPr id="12" name="Picture 12"/>
+            <wp:cNvGraphicFramePr>
+              <a:graphicFrameLocks xmlns:a="http://schemas.openxmlformats.org/drawingml/2006/main" noChangeAspect="1"/>
+            </wp:cNvGraphicFramePr>
+            <a:graphic xmlns:a="http://schemas.openxmlformats.org/drawingml/2006/main">
+              <a:graphicData uri="http://schemas.openxmlformats.org/drawingml/2006/picture">
+                <pic:pic xmlns:pic="http://schemas.openxmlformats.org/drawingml/2006/picture">
+                  <pic:nvPicPr>
+                    <pic:cNvPr id="1" name=""/>
+                    <pic:cNvPicPr/>
+                  </pic:nvPicPr>
+                  <pic:blipFill>
+                    <a:blip r:embed="rId17"/>
+                    <a:stretch>
+                      <a:fillRect/>
+                    </a:stretch>
+                  </pic:blipFill>
+                  <pic:spPr>
+                    <a:xfrm>
+                      <a:off x="0" y="0"/>
+                      <a:ext cx="3481296" cy="1851753"/>
+                    </a:xfrm>
+                    <a:prstGeom prst="rect">
+                      <a:avLst/>
+                    </a:prstGeom>
+                  </pic:spPr>
+                </pic:pic>
+              </a:graphicData>
+            </a:graphic>
+          </wp:inline>
+        </w:drawing>
+      </w:r>
+    </w:p>
+    <w:p>
+      <w:pPr>
+        <w:pStyle w:val="ListParagraph"/>
+      </w:pPr>
+    </w:p>
+    <w:p>
+      <w:pPr>
+        <w:pStyle w:val="ListParagraph"/>
+        <w:numPr>
+          <w:ilvl w:val="0"/>
+          <w:numId w:val="2"/>
+        </w:numPr>
+      </w:pPr>
+      <w:r>
+        <w:t>Let</w:t>
+      </w:r>
+    </w:p>
+    <w:p>
+      <w:pPr>
+        <w:pStyle w:val="ListParagraph"/>
+        <w:ind w:left="1440"/>
+      </w:pPr>
+      <w:proofErr w:type="spellStart"/>
+      <w:r>
+        <w:t>Ketika</w:t>
+      </w:r>
+      <w:proofErr w:type="spellEnd"/>
+      <w:r>
+        <w:t xml:space="preserve"> </w:t>
+      </w:r>
+      <w:proofErr w:type="spellStart"/>
+      <w:r>
+        <w:t>memakai</w:t>
+      </w:r>
+      <w:proofErr w:type="spellEnd"/>
+      <w:r>
+        <w:t xml:space="preserve"> Let </w:t>
+      </w:r>
+      <w:proofErr w:type="spellStart"/>
+      <w:r>
+        <w:t>kita</w:t>
+      </w:r>
+      <w:proofErr w:type="spellEnd"/>
+      <w:r>
+        <w:t xml:space="preserve"> </w:t>
+      </w:r>
+      <w:proofErr w:type="spellStart"/>
+      <w:r>
+        <w:t>dengan</w:t>
+      </w:r>
+      <w:proofErr w:type="spellEnd"/>
+      <w:r>
+        <w:t xml:space="preserve"> variable </w:t>
+      </w:r>
+      <w:proofErr w:type="spellStart"/>
+      <w:r>
+        <w:t>nya</w:t>
+      </w:r>
+      <w:proofErr w:type="spellEnd"/>
+      <w:r>
+        <w:t xml:space="preserve"> </w:t>
+      </w:r>
+      <w:proofErr w:type="spellStart"/>
+      <w:r>
+        <w:t>lebih</w:t>
+      </w:r>
+      <w:proofErr w:type="spellEnd"/>
+      <w:r>
+        <w:t xml:space="preserve"> </w:t>
+      </w:r>
+      <w:proofErr w:type="spellStart"/>
+      <w:r>
+        <w:t>dari</w:t>
+      </w:r>
+      <w:proofErr w:type="spellEnd"/>
+      <w:r>
+        <w:t xml:space="preserve"> 1, </w:t>
+      </w:r>
+      <w:proofErr w:type="spellStart"/>
+      <w:r>
+        <w:t>kita</w:t>
+      </w:r>
+      <w:proofErr w:type="spellEnd"/>
+      <w:r>
+        <w:t xml:space="preserve"> </w:t>
+      </w:r>
+      <w:proofErr w:type="spellStart"/>
+      <w:r>
+        <w:t>harus</w:t>
+      </w:r>
+      <w:proofErr w:type="spellEnd"/>
+      <w:r>
+        <w:t xml:space="preserve"> </w:t>
+      </w:r>
+      <w:proofErr w:type="spellStart"/>
+      <w:r>
+        <w:t>menggunakan</w:t>
+      </w:r>
+      <w:proofErr w:type="spellEnd"/>
+      <w:r>
+        <w:t xml:space="preserve"> Scope/</w:t>
+      </w:r>
+      <w:proofErr w:type="spellStart"/>
+      <w:r>
+        <w:t>Kurung</w:t>
+      </w:r>
+      <w:proofErr w:type="spellEnd"/>
+      <w:r>
+        <w:t xml:space="preserve"> </w:t>
+      </w:r>
+      <w:proofErr w:type="spellStart"/>
+      <w:r>
+        <w:t>Kurawal</w:t>
+      </w:r>
+      <w:proofErr w:type="spellEnd"/>
+      <w:r>
+        <w:t xml:space="preserve"> </w:t>
+      </w:r>
+      <w:proofErr w:type="spellStart"/>
+      <w:r>
+        <w:t>seperti</w:t>
+      </w:r>
+      <w:proofErr w:type="spellEnd"/>
+      <w:r>
+        <w:t xml:space="preserve"> syntax </w:t>
+      </w:r>
+      <w:proofErr w:type="spellStart"/>
+      <w:r>
+        <w:t>dibawah</w:t>
+      </w:r>
+      <w:proofErr w:type="spellEnd"/>
+      <w:r>
+        <w:t xml:space="preserve"> </w:t>
+      </w:r>
+      <w:proofErr w:type="spellStart"/>
+      <w:r>
+        <w:t>ini</w:t>
+      </w:r>
+      <w:proofErr w:type="spellEnd"/>
+      <w:r>
+        <w:t>:</w:t>
+      </w:r>
+    </w:p>
+    <w:p>
+      <w:pPr>
+        <w:pStyle w:val="ListParagraph"/>
+        <w:ind w:firstLine="720"/>
+      </w:pPr>
+      <w:r>
+        <w:rPr>
+          <w:noProof/>
+        </w:rPr>
+        <w:drawing>
+          <wp:inline distT="0" distB="0" distL="0" distR="0" wp14:anchorId="74DA3033" wp14:editId="7510002D">
+            <wp:extent cx="2971636" cy="3208020"/>
+            <wp:effectExtent l="0" t="0" r="635" b="0"/>
+            <wp:docPr id="14" name="Picture 14"/>
+            <wp:cNvGraphicFramePr>
+              <a:graphicFrameLocks xmlns:a="http://schemas.openxmlformats.org/drawingml/2006/main" noChangeAspect="1"/>
+            </wp:cNvGraphicFramePr>
+            <a:graphic xmlns:a="http://schemas.openxmlformats.org/drawingml/2006/main">
+              <a:graphicData uri="http://schemas.openxmlformats.org/drawingml/2006/picture">
+                <pic:pic xmlns:pic="http://schemas.openxmlformats.org/drawingml/2006/picture">
+                  <pic:nvPicPr>
+                    <pic:cNvPr id="1" name=""/>
+                    <pic:cNvPicPr/>
+                  </pic:nvPicPr>
+                  <pic:blipFill rotWithShape="1">
+                    <a:blip r:embed="rId18"/>
+                    <a:srcRect b="17786"/>
+                    <a:stretch/>
+                  </pic:blipFill>
+                  <pic:spPr bwMode="auto">
+                    <a:xfrm>
+                      <a:off x="0" y="0"/>
+                      <a:ext cx="2977754" cy="3214625"/>
+                    </a:xfrm>
+                    <a:prstGeom prst="rect">
+                      <a:avLst/>
+                    </a:prstGeom>
+                    <a:ln>
+                      <a:noFill/>
+                    </a:ln>
+                    <a:extLst>
+                      <a:ext uri="{53640926-AAD7-44D8-BBD7-CCE9431645EC}">
+                        <a14:shadowObscured xmlns:a14="http://schemas.microsoft.com/office/drawing/2010/main"/>
+                      </a:ext>
+                    </a:extLst>
+                  </pic:spPr>
+                </pic:pic>
+              </a:graphicData>
+            </a:graphic>
+          </wp:inline>
+        </w:drawing>
+      </w:r>
+    </w:p>
+    <w:p>
+      <w:pPr>
+        <w:pStyle w:val="ListParagraph"/>
+        <w:ind w:firstLine="720"/>
+      </w:pPr>
+      <w:proofErr w:type="spellStart"/>
+      <w:r>
+        <w:t>Hasilnya</w:t>
+      </w:r>
+      <w:proofErr w:type="spellEnd"/>
+      <w:r>
+        <w:t xml:space="preserve"> </w:t>
+      </w:r>
+      <w:proofErr w:type="spellStart"/>
+      <w:r>
+        <w:t>akan</w:t>
+      </w:r>
+      <w:proofErr w:type="spellEnd"/>
+      <w:r>
+        <w:t xml:space="preserve"> </w:t>
+      </w:r>
+      <w:proofErr w:type="spellStart"/>
+      <w:r>
+        <w:t>muncul</w:t>
+      </w:r>
+      <w:proofErr w:type="spellEnd"/>
+      <w:r>
+        <w:t xml:space="preserve"> </w:t>
+      </w:r>
+      <w:proofErr w:type="spellStart"/>
+      <w:r>
+        <w:t>dua</w:t>
+      </w:r>
+      <w:proofErr w:type="spellEnd"/>
+      <w:r>
+        <w:t xml:space="preserve"> </w:t>
+      </w:r>
+      <w:proofErr w:type="spellStart"/>
+      <w:r>
+        <w:t>nama</w:t>
+      </w:r>
+      <w:proofErr w:type="spellEnd"/>
+      <w:r>
+        <w:t>/</w:t>
+      </w:r>
+      <w:proofErr w:type="spellStart"/>
+      <w:r>
+        <w:t>deklarasi</w:t>
+      </w:r>
+      <w:proofErr w:type="spellEnd"/>
+      <w:r>
+        <w:t xml:space="preserve"> </w:t>
+      </w:r>
+      <w:proofErr w:type="spellStart"/>
+      <w:r>
+        <w:t>nya</w:t>
+      </w:r>
+      <w:proofErr w:type="spellEnd"/>
+      <w:r>
+        <w:t xml:space="preserve"> </w:t>
+      </w:r>
+      <w:proofErr w:type="spellStart"/>
+      <w:r>
+        <w:t>karena</w:t>
+      </w:r>
+      <w:proofErr w:type="spellEnd"/>
+      <w:r>
+        <w:t xml:space="preserve"> </w:t>
+      </w:r>
+      <w:proofErr w:type="spellStart"/>
+      <w:r>
+        <w:t>menggunakan</w:t>
+      </w:r>
+      <w:proofErr w:type="spellEnd"/>
+      <w:r>
+        <w:t xml:space="preserve"> scope </w:t>
+      </w:r>
+      <w:proofErr w:type="spellStart"/>
+      <w:r>
+        <w:t>tersebut</w:t>
+      </w:r>
+      <w:proofErr w:type="spellEnd"/>
+    </w:p>
+    <w:p>
+      <w:pPr>
+        <w:pStyle w:val="ListParagraph"/>
+        <w:ind w:firstLine="720"/>
+      </w:pPr>
+      <w:r>
+        <w:rPr>
+          <w:noProof/>
+        </w:rPr>
+        <w:drawing>
+          <wp:inline distT="0" distB="0" distL="0" distR="0" wp14:anchorId="28BAA186" wp14:editId="0CADEFD2">
+            <wp:extent cx="2895600" cy="1899816"/>
+            <wp:effectExtent l="0" t="0" r="0" b="5715"/>
+            <wp:docPr id="15" name="Picture 15"/>
+            <wp:cNvGraphicFramePr>
+              <a:graphicFrameLocks xmlns:a="http://schemas.openxmlformats.org/drawingml/2006/main" noChangeAspect="1"/>
+            </wp:cNvGraphicFramePr>
+            <a:graphic xmlns:a="http://schemas.openxmlformats.org/drawingml/2006/main">
+              <a:graphicData uri="http://schemas.openxmlformats.org/drawingml/2006/picture">
+                <pic:pic xmlns:pic="http://schemas.openxmlformats.org/drawingml/2006/picture">
+                  <pic:nvPicPr>
+                    <pic:cNvPr id="1" name=""/>
+                    <pic:cNvPicPr/>
+                  </pic:nvPicPr>
+                  <pic:blipFill>
+                    <a:blip r:embed="rId19"/>
+                    <a:stretch>
+                      <a:fillRect/>
+                    </a:stretch>
+                  </pic:blipFill>
+                  <pic:spPr>
+                    <a:xfrm>
+                      <a:off x="0" y="0"/>
+                      <a:ext cx="2925430" cy="1919387"/>
+                    </a:xfrm>
+                    <a:prstGeom prst="rect">
+                      <a:avLst/>
+                    </a:prstGeom>
+                  </pic:spPr>
+                </pic:pic>
+              </a:graphicData>
+            </a:graphic>
+          </wp:inline>
+        </w:drawing>
+      </w:r>
+    </w:p>
+    <w:p>
+      <w:pPr>
+        <w:pStyle w:val="ListParagraph"/>
+        <w:ind w:left="1440"/>
+      </w:pPr>
+    </w:p>
+    <w:p>
+      <w:pPr>
+        <w:pStyle w:val="ListParagraph"/>
+        <w:ind w:left="1440"/>
+      </w:pPr>
+    </w:p>
+    <w:p>
+      <w:pPr>
+        <w:pStyle w:val="ListParagraph"/>
+        <w:ind w:left="1440"/>
+      </w:pPr>
+    </w:p>
+    <w:p>
+      <w:pPr>
+        <w:pStyle w:val="ListParagraph"/>
+        <w:ind w:left="1440"/>
+      </w:pPr>
+      <w:proofErr w:type="spellStart"/>
+      <w:r>
+        <w:t>Jika</w:t>
+      </w:r>
+      <w:proofErr w:type="spellEnd"/>
+      <w:r>
+        <w:t xml:space="preserve"> </w:t>
+      </w:r>
+      <w:proofErr w:type="spellStart"/>
+      <w:r>
+        <w:t>tidak</w:t>
+      </w:r>
+      <w:proofErr w:type="spellEnd"/>
+      <w:r>
+        <w:t xml:space="preserve"> </w:t>
+      </w:r>
+      <w:proofErr w:type="spellStart"/>
+      <w:r>
+        <w:t>menggunakan</w:t>
+      </w:r>
+      <w:proofErr w:type="spellEnd"/>
+      <w:r>
+        <w:t xml:space="preserve"> scope </w:t>
+      </w:r>
+      <w:proofErr w:type="spellStart"/>
+      <w:r>
+        <w:t>hasilnya</w:t>
+      </w:r>
+      <w:proofErr w:type="spellEnd"/>
+      <w:r>
+        <w:t xml:space="preserve"> </w:t>
+      </w:r>
+      <w:proofErr w:type="spellStart"/>
+      <w:r>
+        <w:t>dia</w:t>
+      </w:r>
+      <w:proofErr w:type="spellEnd"/>
+      <w:r>
+        <w:t xml:space="preserve"> </w:t>
+      </w:r>
+      <w:proofErr w:type="spellStart"/>
+      <w:r>
+        <w:t>tidak</w:t>
+      </w:r>
+      <w:proofErr w:type="spellEnd"/>
+      <w:r>
+        <w:t xml:space="preserve"> </w:t>
+      </w:r>
+      <w:proofErr w:type="spellStart"/>
+      <w:r>
+        <w:t>akan</w:t>
+      </w:r>
+      <w:proofErr w:type="spellEnd"/>
+      <w:r>
+        <w:t xml:space="preserve"> </w:t>
+      </w:r>
+      <w:proofErr w:type="spellStart"/>
+      <w:r>
+        <w:t>muncul</w:t>
+      </w:r>
+      <w:proofErr w:type="spellEnd"/>
+      <w:r>
+        <w:t xml:space="preserve"> </w:t>
+      </w:r>
+      <w:proofErr w:type="spellStart"/>
+      <w:r>
+        <w:t>deklarasi</w:t>
+      </w:r>
+      <w:proofErr w:type="spellEnd"/>
+      <w:r>
+        <w:t>/</w:t>
+      </w:r>
+      <w:proofErr w:type="spellStart"/>
+      <w:r>
+        <w:t>kedua</w:t>
+      </w:r>
+      <w:proofErr w:type="spellEnd"/>
+      <w:r>
+        <w:t xml:space="preserve"> </w:t>
+      </w:r>
+      <w:proofErr w:type="spellStart"/>
+      <w:r>
+        <w:t>nama</w:t>
+      </w:r>
+      <w:proofErr w:type="spellEnd"/>
+      <w:r>
+        <w:t xml:space="preserve"> </w:t>
+      </w:r>
+      <w:proofErr w:type="spellStart"/>
+      <w:r>
+        <w:t>tersebut</w:t>
+      </w:r>
+      <w:proofErr w:type="spellEnd"/>
+      <w:r>
+        <w:t xml:space="preserve">, </w:t>
+      </w:r>
+      <w:proofErr w:type="spellStart"/>
+      <w:r>
+        <w:t>karena</w:t>
+      </w:r>
+      <w:proofErr w:type="spellEnd"/>
+      <w:r>
+        <w:t xml:space="preserve"> </w:t>
+      </w:r>
+      <w:proofErr w:type="spellStart"/>
+      <w:r>
+        <w:t>dia</w:t>
+      </w:r>
+      <w:proofErr w:type="spellEnd"/>
+      <w:r>
+        <w:t xml:space="preserve"> </w:t>
+      </w:r>
+      <w:proofErr w:type="spellStart"/>
+      <w:r>
+        <w:t>tidak</w:t>
+      </w:r>
+      <w:proofErr w:type="spellEnd"/>
+      <w:r>
+        <w:t xml:space="preserve"> </w:t>
+      </w:r>
+      <w:proofErr w:type="spellStart"/>
+      <w:r>
+        <w:t>bisa</w:t>
+      </w:r>
+      <w:proofErr w:type="spellEnd"/>
+      <w:r>
+        <w:t xml:space="preserve"> </w:t>
+      </w:r>
+      <w:proofErr w:type="spellStart"/>
+      <w:r>
+        <w:t>memanggil</w:t>
+      </w:r>
+      <w:proofErr w:type="spellEnd"/>
+      <w:r>
+        <w:t xml:space="preserve"> </w:t>
+      </w:r>
+      <w:proofErr w:type="spellStart"/>
+      <w:r>
+        <w:t>deklarasi</w:t>
+      </w:r>
+      <w:proofErr w:type="spellEnd"/>
+      <w:r>
+        <w:t xml:space="preserve"> yang </w:t>
+      </w:r>
+      <w:proofErr w:type="spellStart"/>
+      <w:r>
+        <w:t>sama</w:t>
+      </w:r>
+      <w:proofErr w:type="spellEnd"/>
+      <w:r>
+        <w:t>.</w:t>
+      </w:r>
+    </w:p>
+    <w:p>
+      <w:pPr>
+        <w:pStyle w:val="ListParagraph"/>
+        <w:ind w:firstLine="720"/>
+      </w:pPr>
+      <w:r>
+        <w:rPr>
+          <w:noProof/>
+        </w:rPr>
+        <w:drawing>
+          <wp:inline distT="0" distB="0" distL="0" distR="0" wp14:anchorId="0F383339" wp14:editId="4562819F">
+            <wp:extent cx="2550697" cy="2301240"/>
+            <wp:effectExtent l="0" t="0" r="2540" b="3810"/>
+            <wp:docPr id="16" name="Picture 16"/>
+            <wp:cNvGraphicFramePr>
+              <a:graphicFrameLocks xmlns:a="http://schemas.openxmlformats.org/drawingml/2006/main" noChangeAspect="1"/>
+            </wp:cNvGraphicFramePr>
+            <a:graphic xmlns:a="http://schemas.openxmlformats.org/drawingml/2006/main">
+              <a:graphicData uri="http://schemas.openxmlformats.org/drawingml/2006/picture">
+                <pic:pic xmlns:pic="http://schemas.openxmlformats.org/drawingml/2006/picture">
+                  <pic:nvPicPr>
+                    <pic:cNvPr id="1" name=""/>
+                    <pic:cNvPicPr/>
+                  </pic:nvPicPr>
+                  <pic:blipFill>
+                    <a:blip r:embed="rId20"/>
+                    <a:stretch>
+                      <a:fillRect/>
+                    </a:stretch>
+                  </pic:blipFill>
+                  <pic:spPr>
+                    <a:xfrm>
+                      <a:off x="0" y="0"/>
+                      <a:ext cx="2562183" cy="2311603"/>
+                    </a:xfrm>
+                    <a:prstGeom prst="rect">
+                      <a:avLst/>
+                    </a:prstGeom>
+                  </pic:spPr>
+                </pic:pic>
+              </a:graphicData>
+            </a:graphic>
+          </wp:inline>
+        </w:drawing>
+      </w:r>
+    </w:p>
+    <w:p>
+      <w:pPr>
+        <w:pStyle w:val="ListParagraph"/>
+      </w:pPr>
+    </w:p>
+    <w:p>
+      <w:pPr>
+        <w:pStyle w:val="ListParagraph"/>
+        <w:ind w:firstLine="720"/>
+      </w:pPr>
+      <w:r>
+        <w:t xml:space="preserve">Hasil output </w:t>
+      </w:r>
+      <w:proofErr w:type="spellStart"/>
+      <w:r>
+        <w:t>dengan</w:t>
+      </w:r>
+      <w:proofErr w:type="spellEnd"/>
+      <w:r>
+        <w:t xml:space="preserve"> </w:t>
+      </w:r>
+      <w:proofErr w:type="spellStart"/>
+      <w:r>
+        <w:t>menggunakan</w:t>
+      </w:r>
+      <w:proofErr w:type="spellEnd"/>
+      <w:r>
+        <w:t xml:space="preserve"> let </w:t>
+      </w:r>
+      <w:proofErr w:type="spellStart"/>
+      <w:r>
+        <w:t>dengan</w:t>
+      </w:r>
+      <w:proofErr w:type="spellEnd"/>
+      <w:r>
+        <w:t xml:space="preserve"> </w:t>
+      </w:r>
+      <w:proofErr w:type="spellStart"/>
+      <w:r>
+        <w:t>deklarasi</w:t>
+      </w:r>
+      <w:proofErr w:type="spellEnd"/>
+      <w:r>
+        <w:t xml:space="preserve"> yang </w:t>
+      </w:r>
+      <w:proofErr w:type="spellStart"/>
+      <w:r>
+        <w:t>sama</w:t>
+      </w:r>
+      <w:proofErr w:type="spellEnd"/>
+    </w:p>
+    <w:p>
+      <w:pPr>
+        <w:pStyle w:val="ListParagraph"/>
+        <w:ind w:firstLine="720"/>
+      </w:pPr>
+      <w:r>
+        <w:rPr>
+          <w:noProof/>
+        </w:rPr>
+        <w:drawing>
+          <wp:inline distT="0" distB="0" distL="0" distR="0" wp14:anchorId="47E10238" wp14:editId="7DCE55EE">
+            <wp:extent cx="3721394" cy="2514600"/>
+            <wp:effectExtent l="0" t="0" r="0" b="0"/>
+            <wp:docPr id="17" name="Picture 17"/>
+            <wp:cNvGraphicFramePr>
+              <a:graphicFrameLocks xmlns:a="http://schemas.openxmlformats.org/drawingml/2006/main" noChangeAspect="1"/>
+            </wp:cNvGraphicFramePr>
+            <a:graphic xmlns:a="http://schemas.openxmlformats.org/drawingml/2006/main">
+              <a:graphicData uri="http://schemas.openxmlformats.org/drawingml/2006/picture">
+                <pic:pic xmlns:pic="http://schemas.openxmlformats.org/drawingml/2006/picture">
+                  <pic:nvPicPr>
+                    <pic:cNvPr id="1" name=""/>
+                    <pic:cNvPicPr/>
+                  </pic:nvPicPr>
+                  <pic:blipFill>
+                    <a:blip r:embed="rId21"/>
+                    <a:stretch>
+                      <a:fillRect/>
+                    </a:stretch>
+                  </pic:blipFill>
+                  <pic:spPr>
+                    <a:xfrm>
+                      <a:off x="0" y="0"/>
+                      <a:ext cx="3734525" cy="2523473"/>
+                    </a:xfrm>
+                    <a:prstGeom prst="rect">
+                      <a:avLst/>
+                    </a:prstGeom>
+                  </pic:spPr>
+                </pic:pic>
+              </a:graphicData>
+            </a:graphic>
+          </wp:inline>
+        </w:drawing>
+      </w:r>
+    </w:p>
+    <w:p>
+      <w:pPr>
+        <w:pStyle w:val="ListParagraph"/>
+        <w:ind w:firstLine="720"/>
+      </w:pPr>
+    </w:p>
+    <w:p>
+      <w:pPr>
+        <w:pStyle w:val="ListParagraph"/>
+        <w:numPr>
+          <w:ilvl w:val="0"/>
+          <w:numId w:val="2"/>
+        </w:numPr>
+      </w:pPr>
+      <w:proofErr w:type="spellStart"/>
+      <w:r>
+        <w:t>Const</w:t>
+      </w:r>
+      <w:proofErr w:type="spellEnd"/>
+    </w:p>
+    <w:p>
+      <w:bookmarkStart w:id="0" w:name="_GoBack"/>
+      <w:bookmarkEnd w:id="0"/>
+    </w:p>
     <w:sectPr>
       <w:pgSz w:w="11906" w:h="16838"/>
       <w:pgMar w:top="1440" w:right="1440" w:bottom="1440" w:left="1440" w:header="708" w:footer="708" w:gutter="0"/>
@@ -395,6 +1974,192 @@
     </w:sectPr>
   </w:body>
 </w:document>
+</file>
+
+<file path=word/numbering.xml><?xml version="1.0" encoding="utf-8"?>
+<w:numbering xmlns:wpc="http://schemas.microsoft.com/office/word/2010/wordprocessingCanvas" xmlns:cx="http://schemas.microsoft.com/office/drawing/2014/chartex" xmlns:cx1="http://schemas.microsoft.com/office/drawing/2015/9/8/chartex" xmlns:cx2="http://schemas.microsoft.com/office/drawing/2015/10/21/chartex" xmlns:cx3="http://schemas.microsoft.com/office/drawing/2016/5/9/chartex" xmlns:cx4="http://schemas.microsoft.com/office/drawing/2016/5/10/chartex" xmlns:cx5="http://schemas.microsoft.com/office/drawing/2016/5/11/chartex" xmlns:cx6="http://schemas.microsoft.com/office/drawing/2016/5/12/chartex" xmlns:cx7="http://schemas.microsoft.com/office/drawing/2016/5/13/chartex" xmlns:cx8="http://schemas.microsoft.com/office/drawing/2016/5/14/chartex" xmlns:mc="http://schemas.openxmlformats.org/markup-compatibility/2006" xmlns:aink="http://schemas.microsoft.com/office/drawing/2016/ink" xmlns:am3d="http://schemas.microsoft.com/office/drawing/2017/model3d" xmlns:o="urn:schemas-microsoft-com:office:office" xmlns:r="http://schemas.openxmlformats.org/officeDocument/2006/relationships" xmlns:m="http://schemas.openxmlformats.org/officeDocument/2006/math" xmlns:v="urn:schemas-microsoft-com:vml" xmlns:wp14="http://schemas.microsoft.com/office/word/2010/wordprocessingDrawing" xmlns:wp="http://schemas.openxmlformats.org/drawingml/2006/wordprocessingDrawing" xmlns:w10="urn:schemas-microsoft-com:office:word" xmlns:w="http://schemas.openxmlformats.org/wordprocessingml/2006/main" xmlns:w14="http://schemas.microsoft.com/office/word/2010/wordml" xmlns:w15="http://schemas.microsoft.com/office/word/2012/wordml" xmlns:w16cid="http://schemas.microsoft.com/office/word/2016/wordml/cid" xmlns:w16se="http://schemas.microsoft.com/office/word/2015/wordml/symex" xmlns:wpg="http://schemas.microsoft.com/office/word/2010/wordprocessingGroup" xmlns:wpi="http://schemas.microsoft.com/office/word/2010/wordprocessingInk" xmlns:wne="http://schemas.microsoft.com/office/word/2006/wordml" xmlns:wps="http://schemas.microsoft.com/office/word/2010/wordprocessingShape" mc:Ignorable="w14 w15 w16se w16cid wp14">
+  <w:abstractNum w:abstractNumId="0" w15:restartNumberingAfterBreak="0">
+    <w:nsid w:val="0ACF6633"/>
+    <w:multiLevelType w:val="hybridMultilevel"/>
+    <w:tmpl w:val="237A88C2"/>
+    <w:lvl w:ilvl="0" w:tplc="38090017">
+      <w:start w:val="1"/>
+      <w:numFmt w:val="lowerLetter"/>
+      <w:lvlText w:val="%1)"/>
+      <w:lvlJc w:val="left"/>
+      <w:pPr>
+        <w:ind w:left="1440" w:hanging="360"/>
+      </w:pPr>
+    </w:lvl>
+    <w:lvl w:ilvl="1" w:tplc="38090019" w:tentative="1">
+      <w:start w:val="1"/>
+      <w:numFmt w:val="lowerLetter"/>
+      <w:lvlText w:val="%2."/>
+      <w:lvlJc w:val="left"/>
+      <w:pPr>
+        <w:ind w:left="2160" w:hanging="360"/>
+      </w:pPr>
+    </w:lvl>
+    <w:lvl w:ilvl="2" w:tplc="3809001B" w:tentative="1">
+      <w:start w:val="1"/>
+      <w:numFmt w:val="lowerRoman"/>
+      <w:lvlText w:val="%3."/>
+      <w:lvlJc w:val="right"/>
+      <w:pPr>
+        <w:ind w:left="2880" w:hanging="180"/>
+      </w:pPr>
+    </w:lvl>
+    <w:lvl w:ilvl="3" w:tplc="3809000F" w:tentative="1">
+      <w:start w:val="1"/>
+      <w:numFmt w:val="decimal"/>
+      <w:lvlText w:val="%4."/>
+      <w:lvlJc w:val="left"/>
+      <w:pPr>
+        <w:ind w:left="3600" w:hanging="360"/>
+      </w:pPr>
+    </w:lvl>
+    <w:lvl w:ilvl="4" w:tplc="38090019" w:tentative="1">
+      <w:start w:val="1"/>
+      <w:numFmt w:val="lowerLetter"/>
+      <w:lvlText w:val="%5."/>
+      <w:lvlJc w:val="left"/>
+      <w:pPr>
+        <w:ind w:left="4320" w:hanging="360"/>
+      </w:pPr>
+    </w:lvl>
+    <w:lvl w:ilvl="5" w:tplc="3809001B" w:tentative="1">
+      <w:start w:val="1"/>
+      <w:numFmt w:val="lowerRoman"/>
+      <w:lvlText w:val="%6."/>
+      <w:lvlJc w:val="right"/>
+      <w:pPr>
+        <w:ind w:left="5040" w:hanging="180"/>
+      </w:pPr>
+    </w:lvl>
+    <w:lvl w:ilvl="6" w:tplc="3809000F" w:tentative="1">
+      <w:start w:val="1"/>
+      <w:numFmt w:val="decimal"/>
+      <w:lvlText w:val="%7."/>
+      <w:lvlJc w:val="left"/>
+      <w:pPr>
+        <w:ind w:left="5760" w:hanging="360"/>
+      </w:pPr>
+    </w:lvl>
+    <w:lvl w:ilvl="7" w:tplc="38090019" w:tentative="1">
+      <w:start w:val="1"/>
+      <w:numFmt w:val="lowerLetter"/>
+      <w:lvlText w:val="%8."/>
+      <w:lvlJc w:val="left"/>
+      <w:pPr>
+        <w:ind w:left="6480" w:hanging="360"/>
+      </w:pPr>
+    </w:lvl>
+    <w:lvl w:ilvl="8" w:tplc="3809001B" w:tentative="1">
+      <w:start w:val="1"/>
+      <w:numFmt w:val="lowerRoman"/>
+      <w:lvlText w:val="%9."/>
+      <w:lvlJc w:val="right"/>
+      <w:pPr>
+        <w:ind w:left="7200" w:hanging="180"/>
+      </w:pPr>
+    </w:lvl>
+  </w:abstractNum>
+  <w:abstractNum w:abstractNumId="1" w15:restartNumberingAfterBreak="0">
+    <w:nsid w:val="1A927645"/>
+    <w:multiLevelType w:val="hybridMultilevel"/>
+    <w:tmpl w:val="6E8ECB12"/>
+    <w:lvl w:ilvl="0" w:tplc="38090011">
+      <w:start w:val="1"/>
+      <w:numFmt w:val="decimal"/>
+      <w:lvlText w:val="%1)"/>
+      <w:lvlJc w:val="left"/>
+      <w:pPr>
+        <w:ind w:left="720" w:hanging="360"/>
+      </w:pPr>
+      <w:rPr>
+        <w:rFonts w:hint="default"/>
+      </w:rPr>
+    </w:lvl>
+    <w:lvl w:ilvl="1" w:tplc="38090019" w:tentative="1">
+      <w:start w:val="1"/>
+      <w:numFmt w:val="lowerLetter"/>
+      <w:lvlText w:val="%2."/>
+      <w:lvlJc w:val="left"/>
+      <w:pPr>
+        <w:ind w:left="1440" w:hanging="360"/>
+      </w:pPr>
+    </w:lvl>
+    <w:lvl w:ilvl="2" w:tplc="3809001B" w:tentative="1">
+      <w:start w:val="1"/>
+      <w:numFmt w:val="lowerRoman"/>
+      <w:lvlText w:val="%3."/>
+      <w:lvlJc w:val="right"/>
+      <w:pPr>
+        <w:ind w:left="2160" w:hanging="180"/>
+      </w:pPr>
+    </w:lvl>
+    <w:lvl w:ilvl="3" w:tplc="3809000F" w:tentative="1">
+      <w:start w:val="1"/>
+      <w:numFmt w:val="decimal"/>
+      <w:lvlText w:val="%4."/>
+      <w:lvlJc w:val="left"/>
+      <w:pPr>
+        <w:ind w:left="2880" w:hanging="360"/>
+      </w:pPr>
+    </w:lvl>
+    <w:lvl w:ilvl="4" w:tplc="38090019" w:tentative="1">
+      <w:start w:val="1"/>
+      <w:numFmt w:val="lowerLetter"/>
+      <w:lvlText w:val="%5."/>
+      <w:lvlJc w:val="left"/>
+      <w:pPr>
+        <w:ind w:left="3600" w:hanging="360"/>
+      </w:pPr>
+    </w:lvl>
+    <w:lvl w:ilvl="5" w:tplc="3809001B" w:tentative="1">
+      <w:start w:val="1"/>
+      <w:numFmt w:val="lowerRoman"/>
+      <w:lvlText w:val="%6."/>
+      <w:lvlJc w:val="right"/>
+      <w:pPr>
+        <w:ind w:left="4320" w:hanging="180"/>
+      </w:pPr>
+    </w:lvl>
+    <w:lvl w:ilvl="6" w:tplc="3809000F" w:tentative="1">
+      <w:start w:val="1"/>
+      <w:numFmt w:val="decimal"/>
+      <w:lvlText w:val="%7."/>
+      <w:lvlJc w:val="left"/>
+      <w:pPr>
+        <w:ind w:left="5040" w:hanging="360"/>
+      </w:pPr>
+    </w:lvl>
+    <w:lvl w:ilvl="7" w:tplc="38090019" w:tentative="1">
+      <w:start w:val="1"/>
+      <w:numFmt w:val="lowerLetter"/>
+      <w:lvlText w:val="%8."/>
+      <w:lvlJc w:val="left"/>
+      <w:pPr>
+        <w:ind w:left="5760" w:hanging="360"/>
+      </w:pPr>
+    </w:lvl>
+    <w:lvl w:ilvl="8" w:tplc="3809001B" w:tentative="1">
+      <w:start w:val="1"/>
+      <w:numFmt w:val="lowerRoman"/>
+      <w:lvlText w:val="%9."/>
+      <w:lvlJc w:val="right"/>
+      <w:pPr>
+        <w:ind w:left="6480" w:hanging="180"/>
+      </w:pPr>
+    </w:lvl>
+  </w:abstractNum>
+  <w:num w:numId="1">
+    <w:abstractNumId w:val="1"/>
+  </w:num>
+  <w:num w:numId="2">
+    <w:abstractNumId w:val="0"/>
+  </w:num>
+</w:numbering>
 </file>
 
 <file path=word/styles.xml><?xml version="1.0" encoding="utf-8"?>
@@ -823,6 +2588,17 @@
     <w:semiHidden/>
     <w:unhideWhenUsed/>
   </w:style>
+  <w:style w:type="paragraph" w:styleId="ListParagraph">
+    <w:name w:val="List Paragraph"/>
+    <w:basedOn w:val="Normal"/>
+    <w:uiPriority w:val="34"/>
+    <w:qFormat/>
+    <w:rsid w:val="00D47A56"/>
+    <w:pPr>
+      <w:ind w:left="720"/>
+      <w:contextualSpacing/>
+    </w:pPr>
+  </w:style>
 </w:styles>
 </file>
 
@@ -1119,4 +2895,16 @@
     </a:ext>
   </a:extLst>
 </a:theme>
+</file>
+
+<file path=customXml/item1.xml><?xml version="1.0" encoding="utf-8"?>
+<b:Sources xmlns:b="http://schemas.openxmlformats.org/officeDocument/2006/bibliography" xmlns="http://schemas.openxmlformats.org/officeDocument/2006/bibliography" SelectedStyle="\APASixthEditionOfficeOnline.xsl" StyleName="APA" Version="6"/>
+</file>
+
+<file path=customXml/itemProps1.xml><?xml version="1.0" encoding="utf-8"?>
+<ds:datastoreItem xmlns:ds="http://schemas.openxmlformats.org/officeDocument/2006/customXml" ds:itemID="{E2234E9A-C041-4E35-B3DE-CC04B72D150F}">
+  <ds:schemaRefs>
+    <ds:schemaRef ds:uri="http://schemas.openxmlformats.org/officeDocument/2006/bibliography"/>
+  </ds:schemaRefs>
+</ds:datastoreItem>
 </file>
</xml_diff>